<commit_message>
Updated versions of the housePainting assignment.
</commit_message>
<xml_diff>
--- a/House Painting Algorithm Assignment.docx
+++ b/House Painting Algorithm Assignment.docx
@@ -128,284 +128,178 @@
           <w:sz w:val="24"/>
           <w:szCs w:val="24"/>
         </w:rPr>
-        <w:t xml:space="preserve">Input painter cost per square foot as </w:t>
-      </w:r>
-      <w:proofErr w:type="spellStart"/>
-      <w:r>
-        <w:rPr>
-          <w:sz w:val="24"/>
-          <w:szCs w:val="24"/>
-        </w:rPr>
-        <w:t>costPerSqFt</w:t>
-      </w:r>
-      <w:proofErr w:type="spellEnd"/>
-    </w:p>
-    <w:p>
-      <w:pPr>
-        <w:rPr>
-          <w:sz w:val="24"/>
-          <w:szCs w:val="24"/>
-        </w:rPr>
-      </w:pPr>
-      <w:r>
-        <w:rPr>
-          <w:sz w:val="24"/>
-          <w:szCs w:val="24"/>
-        </w:rPr>
-        <w:t xml:space="preserve">Input length of house as length </w:t>
-      </w:r>
-    </w:p>
-    <w:p>
-      <w:pPr>
-        <w:rPr>
-          <w:sz w:val="24"/>
-          <w:szCs w:val="24"/>
-        </w:rPr>
-      </w:pPr>
-      <w:r>
-        <w:rPr>
-          <w:sz w:val="24"/>
-          <w:szCs w:val="24"/>
-        </w:rPr>
-        <w:t xml:space="preserve">Input width of house as width </w:t>
-      </w:r>
-    </w:p>
-    <w:p>
-      <w:pPr>
-        <w:rPr>
-          <w:sz w:val="24"/>
-          <w:szCs w:val="24"/>
-        </w:rPr>
-      </w:pPr>
-      <w:r>
-        <w:rPr>
-          <w:sz w:val="24"/>
-          <w:szCs w:val="24"/>
-        </w:rPr>
-        <w:t xml:space="preserve">Input height of house as height </w:t>
-      </w:r>
-    </w:p>
-    <w:p>
-      <w:pPr>
-        <w:rPr>
-          <w:sz w:val="24"/>
-          <w:szCs w:val="24"/>
-        </w:rPr>
-      </w:pPr>
-      <w:r>
-        <w:rPr>
-          <w:sz w:val="24"/>
-          <w:szCs w:val="24"/>
-        </w:rPr>
-        <w:t xml:space="preserve">Input number of windows as </w:t>
-      </w:r>
-      <w:proofErr w:type="spellStart"/>
-      <w:r>
-        <w:rPr>
-          <w:sz w:val="24"/>
-          <w:szCs w:val="24"/>
-        </w:rPr>
-        <w:t>numberOfWindows</w:t>
-      </w:r>
-      <w:proofErr w:type="spellEnd"/>
-    </w:p>
-    <w:p>
-      <w:pPr>
-        <w:rPr>
-          <w:sz w:val="24"/>
-          <w:szCs w:val="24"/>
-        </w:rPr>
-      </w:pPr>
-      <w:r>
-        <w:rPr>
-          <w:sz w:val="24"/>
-          <w:szCs w:val="24"/>
-        </w:rPr>
-        <w:t xml:space="preserve">Input length of a window as </w:t>
-      </w:r>
-      <w:proofErr w:type="spellStart"/>
-      <w:r>
-        <w:rPr>
-          <w:sz w:val="24"/>
-          <w:szCs w:val="24"/>
-        </w:rPr>
-        <w:t>lengthOfWindow</w:t>
-      </w:r>
-      <w:proofErr w:type="spellEnd"/>
-    </w:p>
-    <w:p>
-      <w:pPr>
-        <w:rPr>
-          <w:sz w:val="24"/>
-          <w:szCs w:val="24"/>
-        </w:rPr>
-      </w:pPr>
-      <w:r>
-        <w:rPr>
-          <w:sz w:val="24"/>
-          <w:szCs w:val="24"/>
-        </w:rPr>
-        <w:t xml:space="preserve">Input width of a window as </w:t>
-      </w:r>
-      <w:proofErr w:type="spellStart"/>
-      <w:r>
-        <w:rPr>
-          <w:sz w:val="24"/>
-          <w:szCs w:val="24"/>
-        </w:rPr>
-        <w:t>widthOfWindow</w:t>
-      </w:r>
-      <w:proofErr w:type="spellEnd"/>
-    </w:p>
-    <w:p>
-      <w:pPr>
-        <w:rPr>
-          <w:sz w:val="24"/>
-          <w:szCs w:val="24"/>
-        </w:rPr>
-      </w:pPr>
-      <w:r>
-        <w:rPr>
-          <w:sz w:val="24"/>
-          <w:szCs w:val="24"/>
-        </w:rPr>
-        <w:t xml:space="preserve">Input number of doors as </w:t>
-      </w:r>
-      <w:proofErr w:type="spellStart"/>
-      <w:r>
-        <w:rPr>
-          <w:sz w:val="24"/>
-          <w:szCs w:val="24"/>
-        </w:rPr>
-        <w:t>numberOfDoors</w:t>
-      </w:r>
-      <w:proofErr w:type="spellEnd"/>
-    </w:p>
-    <w:p>
-      <w:pPr>
-        <w:rPr>
-          <w:sz w:val="24"/>
-          <w:szCs w:val="24"/>
-        </w:rPr>
-      </w:pPr>
-      <w:r>
-        <w:rPr>
-          <w:sz w:val="24"/>
-          <w:szCs w:val="24"/>
-        </w:rPr>
-        <w:t xml:space="preserve">Input length of a door as </w:t>
-      </w:r>
-      <w:proofErr w:type="spellStart"/>
-      <w:r>
-        <w:rPr>
-          <w:sz w:val="24"/>
-          <w:szCs w:val="24"/>
-        </w:rPr>
-        <w:t>lengthOfDoor</w:t>
-      </w:r>
-      <w:proofErr w:type="spellEnd"/>
-    </w:p>
-    <w:p>
-      <w:pPr>
-        <w:rPr>
-          <w:sz w:val="24"/>
-          <w:szCs w:val="24"/>
-        </w:rPr>
-      </w:pPr>
-      <w:r>
-        <w:rPr>
-          <w:sz w:val="24"/>
-          <w:szCs w:val="24"/>
-        </w:rPr>
-        <w:t xml:space="preserve">Input width of a door as </w:t>
-      </w:r>
-      <w:proofErr w:type="spellStart"/>
-      <w:r>
-        <w:rPr>
-          <w:sz w:val="24"/>
-          <w:szCs w:val="24"/>
-        </w:rPr>
-        <w:t>widthOfDoor</w:t>
-      </w:r>
-      <w:proofErr w:type="spellEnd"/>
-    </w:p>
-    <w:p>
-      <w:pPr>
-        <w:rPr>
-          <w:sz w:val="24"/>
-          <w:szCs w:val="24"/>
-        </w:rPr>
-      </w:pPr>
-      <w:r>
-        <w:rPr>
-          <w:sz w:val="24"/>
-          <w:szCs w:val="24"/>
-        </w:rPr>
-        <w:t xml:space="preserve">Input total paintable surface area as </w:t>
-      </w:r>
-      <w:proofErr w:type="spellStart"/>
-      <w:r>
-        <w:rPr>
-          <w:sz w:val="24"/>
-          <w:szCs w:val="24"/>
-        </w:rPr>
-        <w:t>totalS</w:t>
-      </w:r>
-      <w:r>
-        <w:rPr>
-          <w:sz w:val="24"/>
-          <w:szCs w:val="24"/>
-        </w:rPr>
-        <w:t>urfaceArea</w:t>
-      </w:r>
-      <w:proofErr w:type="spellEnd"/>
-    </w:p>
-    <w:p>
-      <w:pPr>
-        <w:rPr>
-          <w:sz w:val="24"/>
-          <w:szCs w:val="24"/>
-        </w:rPr>
-      </w:pPr>
-      <w:r>
-        <w:rPr>
-          <w:sz w:val="24"/>
-          <w:szCs w:val="24"/>
-        </w:rPr>
-        <w:t xml:space="preserve">Input estimate as estimate </w:t>
-      </w:r>
-    </w:p>
-    <w:p>
-      <w:pPr>
-        <w:rPr>
-          <w:sz w:val="24"/>
-          <w:szCs w:val="24"/>
-        </w:rPr>
-      </w:pPr>
-    </w:p>
-    <w:p>
-      <w:pPr>
-        <w:rPr>
-          <w:sz w:val="24"/>
-          <w:szCs w:val="24"/>
-        </w:rPr>
-      </w:pPr>
-    </w:p>
-    <w:p>
-      <w:pPr>
-        <w:rPr>
-          <w:sz w:val="24"/>
-          <w:szCs w:val="24"/>
-        </w:rPr>
-      </w:pPr>
-    </w:p>
-    <w:p>
-      <w:pPr>
-        <w:rPr>
-          <w:sz w:val="24"/>
-          <w:szCs w:val="24"/>
-        </w:rPr>
-      </w:pPr>
+        <w:t>Input painter cost per square foot as costPerSqFt</w:t>
+      </w:r>
+    </w:p>
+    <w:p>
+      <w:pPr>
+        <w:rPr>
+          <w:sz w:val="24"/>
+          <w:szCs w:val="24"/>
+        </w:rPr>
+      </w:pPr>
+      <w:r>
+        <w:rPr>
+          <w:sz w:val="24"/>
+          <w:szCs w:val="24"/>
+        </w:rPr>
+        <w:t>Input length of house as length</w:t>
+      </w:r>
+      <w:r>
+        <w:rPr>
+          <w:sz w:val="24"/>
+          <w:szCs w:val="24"/>
+        </w:rPr>
+        <w:t>OfHouse</w:t>
+      </w:r>
+    </w:p>
+    <w:p>
+      <w:pPr>
+        <w:rPr>
+          <w:sz w:val="24"/>
+          <w:szCs w:val="24"/>
+        </w:rPr>
+      </w:pPr>
+      <w:r>
+        <w:rPr>
+          <w:sz w:val="24"/>
+          <w:szCs w:val="24"/>
+        </w:rPr>
+        <w:t>Input width of house as width</w:t>
+      </w:r>
+      <w:r>
+        <w:rPr>
+          <w:sz w:val="24"/>
+          <w:szCs w:val="24"/>
+        </w:rPr>
+        <w:t>OfHouse</w:t>
+      </w:r>
+      <w:r>
+        <w:rPr>
+          <w:sz w:val="24"/>
+          <w:szCs w:val="24"/>
+        </w:rPr>
+        <w:t xml:space="preserve"> </w:t>
+      </w:r>
+    </w:p>
+    <w:p>
+      <w:pPr>
+        <w:rPr>
+          <w:sz w:val="24"/>
+          <w:szCs w:val="24"/>
+        </w:rPr>
+      </w:pPr>
+      <w:r>
+        <w:rPr>
+          <w:sz w:val="24"/>
+          <w:szCs w:val="24"/>
+        </w:rPr>
+        <w:t>Input height of house as height</w:t>
+      </w:r>
+      <w:r>
+        <w:rPr>
+          <w:sz w:val="24"/>
+          <w:szCs w:val="24"/>
+        </w:rPr>
+        <w:t>OfHouse</w:t>
+      </w:r>
+      <w:r>
+        <w:rPr>
+          <w:sz w:val="24"/>
+          <w:szCs w:val="24"/>
+        </w:rPr>
+        <w:t xml:space="preserve"> </w:t>
+      </w:r>
+    </w:p>
+    <w:p>
+      <w:pPr>
+        <w:rPr>
+          <w:sz w:val="24"/>
+          <w:szCs w:val="24"/>
+        </w:rPr>
+      </w:pPr>
+      <w:r>
+        <w:rPr>
+          <w:sz w:val="24"/>
+          <w:szCs w:val="24"/>
+        </w:rPr>
+        <w:t>Input number of windows as numberOfWindows</w:t>
+      </w:r>
+    </w:p>
+    <w:p>
+      <w:pPr>
+        <w:rPr>
+          <w:sz w:val="24"/>
+          <w:szCs w:val="24"/>
+        </w:rPr>
+      </w:pPr>
+      <w:r>
+        <w:rPr>
+          <w:sz w:val="24"/>
+          <w:szCs w:val="24"/>
+        </w:rPr>
+        <w:t>Input length of a window as lengthOfWindow</w:t>
+      </w:r>
+    </w:p>
+    <w:p>
+      <w:pPr>
+        <w:rPr>
+          <w:sz w:val="24"/>
+          <w:szCs w:val="24"/>
+        </w:rPr>
+      </w:pPr>
+      <w:r>
+        <w:rPr>
+          <w:sz w:val="24"/>
+          <w:szCs w:val="24"/>
+        </w:rPr>
+        <w:t>Input width of a window as widthOfWindow</w:t>
+      </w:r>
+    </w:p>
+    <w:p>
+      <w:pPr>
+        <w:rPr>
+          <w:sz w:val="24"/>
+          <w:szCs w:val="24"/>
+        </w:rPr>
+      </w:pPr>
+      <w:r>
+        <w:rPr>
+          <w:sz w:val="24"/>
+          <w:szCs w:val="24"/>
+        </w:rPr>
+        <w:t>Input number of doors as numberOfDoors</w:t>
+      </w:r>
+    </w:p>
+    <w:p>
+      <w:pPr>
+        <w:rPr>
+          <w:sz w:val="24"/>
+          <w:szCs w:val="24"/>
+        </w:rPr>
+      </w:pPr>
+      <w:r>
+        <w:rPr>
+          <w:sz w:val="24"/>
+          <w:szCs w:val="24"/>
+        </w:rPr>
+        <w:t>Input length of a door as lengthOfDoor</w:t>
+      </w:r>
+    </w:p>
+    <w:p>
+      <w:pPr>
+        <w:rPr>
+          <w:sz w:val="24"/>
+          <w:szCs w:val="24"/>
+        </w:rPr>
+      </w:pPr>
+      <w:r>
+        <w:rPr>
+          <w:sz w:val="24"/>
+          <w:szCs w:val="24"/>
+        </w:rPr>
+        <w:t>Input width of a door as widthOfDoor</w:t>
+      </w:r>
     </w:p>
     <w:p>
       <w:pPr>
@@ -428,9 +322,7 @@
           <w:u w:val="single"/>
         </w:rPr>
       </w:pPr>
-    </w:p>
-    <w:p>
-      <w:pPr>
+      <w:r>
         <w:rPr>
           <w:b/>
           <w:bCs/>
@@ -438,8 +330,11 @@
           <w:szCs w:val="24"/>
           <w:u w:val="single"/>
         </w:rPr>
-      </w:pPr>
-      <w:r>
+        <w:t>CALCULATIONS:</w:t>
+      </w:r>
+    </w:p>
+    <w:p>
+      <w:pPr>
         <w:rPr>
           <w:b/>
           <w:bCs/>
@@ -447,9 +342,218 @@
           <w:szCs w:val="24"/>
           <w:u w:val="single"/>
         </w:rPr>
+      </w:pPr>
+    </w:p>
+    <w:p>
+      <w:pPr>
+        <w:rPr>
+          <w:sz w:val="24"/>
+          <w:szCs w:val="24"/>
+        </w:rPr>
+      </w:pPr>
+      <w:r>
+        <w:rPr>
+          <w:sz w:val="24"/>
+          <w:szCs w:val="24"/>
+        </w:rPr>
+        <w:t xml:space="preserve">Find </w:t>
+      </w:r>
+      <w:r>
+        <w:rPr>
+          <w:sz w:val="24"/>
+          <w:szCs w:val="24"/>
+        </w:rPr>
+        <w:t>total square footage of all peak sides</w:t>
+      </w:r>
+      <w:r>
+        <w:rPr>
+          <w:sz w:val="24"/>
+          <w:szCs w:val="24"/>
+        </w:rPr>
+        <w:t>(double sqftPeak)</w:t>
+      </w:r>
+      <w:r>
+        <w:rPr>
+          <w:sz w:val="24"/>
+          <w:szCs w:val="24"/>
+        </w:rPr>
+        <w:t xml:space="preserve"> of the house by multiplying the width and length of the </w:t>
+      </w:r>
+      <w:r>
+        <w:rPr>
+          <w:sz w:val="24"/>
+          <w:szCs w:val="24"/>
+        </w:rPr>
+        <w:t xml:space="preserve">house, adding 0.5, </w:t>
+      </w:r>
+      <w:r>
+        <w:rPr>
+          <w:sz w:val="24"/>
+          <w:szCs w:val="24"/>
+        </w:rPr>
+        <w:t xml:space="preserve">subtract the height of the house and the width of the house, and then finally combing </w:t>
+      </w:r>
+      <w:r>
+        <w:rPr>
+          <w:sz w:val="24"/>
+          <w:szCs w:val="24"/>
+        </w:rPr>
+        <w:t>that with the length of the house again and then combine the two separate results you get by multiplying</w:t>
+      </w:r>
+      <w:r>
+        <w:rPr>
+          <w:sz w:val="24"/>
+          <w:szCs w:val="24"/>
+        </w:rPr>
+        <w:t>.</w:t>
+      </w:r>
+    </w:p>
+    <w:p>
+      <w:pPr>
+        <w:rPr>
+          <w:sz w:val="24"/>
+          <w:szCs w:val="24"/>
+        </w:rPr>
+      </w:pPr>
+      <w:r>
+        <w:rPr>
+          <w:sz w:val="24"/>
+          <w:szCs w:val="24"/>
+        </w:rPr>
+        <w:t>Find total square footage of all normal sides(double sqftNormal)</w:t>
+      </w:r>
+      <w:r>
+        <w:rPr>
+          <w:sz w:val="24"/>
+          <w:szCs w:val="24"/>
+        </w:rPr>
+        <w:t xml:space="preserve"> of the house by multiplying the length of the house and the width of the house.</w:t>
+      </w:r>
+    </w:p>
+    <w:p>
+      <w:pPr>
+        <w:rPr>
+          <w:sz w:val="24"/>
+          <w:szCs w:val="24"/>
+        </w:rPr>
+      </w:pPr>
+      <w:r>
+        <w:rPr>
+          <w:sz w:val="24"/>
+          <w:szCs w:val="24"/>
+        </w:rPr>
         <w:lastRenderedPageBreak/>
-        <w:t>CALCULATIONS:</w:t>
-      </w:r>
+        <w:t xml:space="preserve">Find the total surface area(double totalSurfaceArea) by multiplying </w:t>
+      </w:r>
+      <w:r>
+        <w:rPr>
+          <w:sz w:val="24"/>
+          <w:szCs w:val="24"/>
+        </w:rPr>
+        <w:t>“sqftPeak” by 2 as well as “sqftNormal” by 2.</w:t>
+      </w:r>
+    </w:p>
+    <w:p>
+      <w:pPr>
+        <w:rPr>
+          <w:sz w:val="24"/>
+          <w:szCs w:val="24"/>
+        </w:rPr>
+      </w:pPr>
+      <w:r>
+        <w:rPr>
+          <w:sz w:val="24"/>
+          <w:szCs w:val="24"/>
+        </w:rPr>
+        <w:t xml:space="preserve">Find the official total square footage </w:t>
+      </w:r>
+      <w:r>
+        <w:rPr>
+          <w:sz w:val="24"/>
+          <w:szCs w:val="24"/>
+        </w:rPr>
+        <w:t xml:space="preserve">(double totalSurfaceAreaFinal) by combing the product of </w:t>
+      </w:r>
+      <w:r>
+        <w:rPr>
+          <w:sz w:val="24"/>
+          <w:szCs w:val="24"/>
+        </w:rPr>
+        <w:t>the total square footage of the dimensions of each individual window</w:t>
+      </w:r>
+      <w:r>
+        <w:rPr>
+          <w:sz w:val="24"/>
+          <w:szCs w:val="24"/>
+        </w:rPr>
+        <w:t>,  finding the product of the total square footage you will get from combing all of the dimensions from each individual door</w:t>
+      </w:r>
+      <w:r>
+        <w:rPr>
+          <w:sz w:val="24"/>
+          <w:szCs w:val="24"/>
+        </w:rPr>
+        <w:t>, and then adding the total square footage from all of the windows and doors together, and from there, deducting their total s</w:t>
+      </w:r>
+      <w:r>
+        <w:rPr>
+          <w:sz w:val="24"/>
+          <w:szCs w:val="24"/>
+        </w:rPr>
+        <w:t>urface area</w:t>
+      </w:r>
+      <w:r>
+        <w:rPr>
+          <w:sz w:val="24"/>
+          <w:szCs w:val="24"/>
+        </w:rPr>
+        <w:t xml:space="preserve"> from the current existing total </w:t>
+      </w:r>
+      <w:r>
+        <w:rPr>
+          <w:sz w:val="24"/>
+          <w:szCs w:val="24"/>
+        </w:rPr>
+        <w:t>surface area of the house.</w:t>
+      </w:r>
+    </w:p>
+    <w:p>
+      <w:pPr>
+        <w:rPr>
+          <w:sz w:val="24"/>
+          <w:szCs w:val="24"/>
+        </w:rPr>
+      </w:pPr>
+      <w:r>
+        <w:rPr>
+          <w:sz w:val="24"/>
+          <w:szCs w:val="24"/>
+        </w:rPr>
+        <w:t xml:space="preserve">Find the estimate(double estimate) </w:t>
+      </w:r>
+      <w:r>
+        <w:rPr>
+          <w:sz w:val="24"/>
+          <w:szCs w:val="24"/>
+        </w:rPr>
+        <w:t>of what the cost of the house will be by multiplying the “costPerSqFt” with “totalSurfaceAreaFinal”.</w:t>
+      </w:r>
+    </w:p>
+    <w:p>
+      <w:pPr>
+        <w:rPr>
+          <w:sz w:val="24"/>
+          <w:szCs w:val="24"/>
+        </w:rPr>
+      </w:pPr>
+    </w:p>
+    <w:p>
+      <w:pPr>
+        <w:rPr>
+          <w:sz w:val="24"/>
+          <w:szCs w:val="24"/>
+        </w:rPr>
+      </w:pPr>
     </w:p>
     <w:p>
       <w:pPr>
@@ -465,14 +569,6 @@
     <w:p>
       <w:pPr>
         <w:rPr>
-          <w:sz w:val="24"/>
-          <w:szCs w:val="24"/>
-        </w:rPr>
-      </w:pPr>
-    </w:p>
-    <w:p>
-      <w:pPr>
-        <w:rPr>
           <w:b/>
           <w:bCs/>
           <w:sz w:val="24"/>
@@ -516,6 +612,17 @@
     <w:p>
       <w:pPr>
         <w:rPr>
+          <w:b/>
+          <w:bCs/>
+          <w:sz w:val="24"/>
+          <w:szCs w:val="24"/>
+          <w:u w:val="single"/>
+        </w:rPr>
+      </w:pPr>
+    </w:p>
+    <w:p>
+      <w:pPr>
+        <w:rPr>
           <w:sz w:val="24"/>
           <w:szCs w:val="24"/>
         </w:rPr>
@@ -527,250 +634,36 @@
         </w:rPr>
         <w:t xml:space="preserve">Print </w:t>
       </w:r>
-      <w:proofErr w:type="spellStart"/>
-      <w:r>
-        <w:rPr>
-          <w:sz w:val="24"/>
-          <w:szCs w:val="24"/>
-        </w:rPr>
-        <w:t>costPerSqFt</w:t>
-      </w:r>
-      <w:proofErr w:type="spellEnd"/>
-    </w:p>
-    <w:p>
-      <w:pPr>
-        <w:rPr>
-          <w:sz w:val="24"/>
-          <w:szCs w:val="24"/>
-        </w:rPr>
-      </w:pPr>
-      <w:r>
-        <w:rPr>
-          <w:sz w:val="24"/>
-          <w:szCs w:val="24"/>
-        </w:rPr>
-        <w:t>Print length</w:t>
-      </w:r>
-    </w:p>
-    <w:p>
-      <w:pPr>
-        <w:rPr>
-          <w:sz w:val="24"/>
-          <w:szCs w:val="24"/>
-        </w:rPr>
-      </w:pPr>
-      <w:r>
-        <w:rPr>
-          <w:sz w:val="24"/>
-          <w:szCs w:val="24"/>
-        </w:rPr>
-        <w:t>Print width</w:t>
-      </w:r>
-    </w:p>
-    <w:p>
-      <w:pPr>
-        <w:rPr>
-          <w:sz w:val="24"/>
-          <w:szCs w:val="24"/>
-        </w:rPr>
-      </w:pPr>
-      <w:r>
-        <w:rPr>
-          <w:sz w:val="24"/>
-          <w:szCs w:val="24"/>
-        </w:rPr>
-        <w:t xml:space="preserve">Print height </w:t>
-      </w:r>
-    </w:p>
-    <w:p>
-      <w:pPr>
-        <w:rPr>
-          <w:sz w:val="24"/>
-          <w:szCs w:val="24"/>
-        </w:rPr>
-      </w:pPr>
-      <w:r>
-        <w:rPr>
-          <w:sz w:val="24"/>
-          <w:szCs w:val="24"/>
-        </w:rPr>
-        <w:t xml:space="preserve">Print </w:t>
-      </w:r>
-      <w:proofErr w:type="spellStart"/>
-      <w:r>
-        <w:rPr>
-          <w:sz w:val="24"/>
-          <w:szCs w:val="24"/>
-        </w:rPr>
-        <w:t>numberOfWindows</w:t>
-      </w:r>
-      <w:proofErr w:type="spellEnd"/>
-    </w:p>
-    <w:p>
-      <w:pPr>
-        <w:rPr>
-          <w:sz w:val="24"/>
-          <w:szCs w:val="24"/>
-        </w:rPr>
-      </w:pPr>
-      <w:r>
-        <w:rPr>
-          <w:sz w:val="24"/>
-          <w:szCs w:val="24"/>
-        </w:rPr>
-        <w:t xml:space="preserve">Print </w:t>
-      </w:r>
-      <w:proofErr w:type="spellStart"/>
-      <w:r>
-        <w:rPr>
-          <w:sz w:val="24"/>
-          <w:szCs w:val="24"/>
-        </w:rPr>
-        <w:t>lengthOfWindow</w:t>
-      </w:r>
-      <w:proofErr w:type="spellEnd"/>
-    </w:p>
-    <w:p>
-      <w:pPr>
-        <w:rPr>
-          <w:sz w:val="24"/>
-          <w:szCs w:val="24"/>
-        </w:rPr>
-      </w:pPr>
-      <w:r>
-        <w:rPr>
-          <w:sz w:val="24"/>
-          <w:szCs w:val="24"/>
-        </w:rPr>
-        <w:t xml:space="preserve">Print </w:t>
-      </w:r>
-      <w:proofErr w:type="spellStart"/>
-      <w:r>
-        <w:rPr>
-          <w:sz w:val="24"/>
-          <w:szCs w:val="24"/>
-        </w:rPr>
-        <w:t>widthOfWindow</w:t>
-      </w:r>
-      <w:proofErr w:type="spellEnd"/>
-      <w:r>
-        <w:rPr>
-          <w:sz w:val="24"/>
-          <w:szCs w:val="24"/>
-        </w:rPr>
-        <w:t xml:space="preserve"> </w:t>
-      </w:r>
-    </w:p>
-    <w:p>
-      <w:pPr>
-        <w:rPr>
-          <w:sz w:val="24"/>
-          <w:szCs w:val="24"/>
-        </w:rPr>
-      </w:pPr>
-      <w:r>
-        <w:rPr>
-          <w:sz w:val="24"/>
-          <w:szCs w:val="24"/>
-        </w:rPr>
-        <w:t xml:space="preserve">Print </w:t>
-      </w:r>
-      <w:proofErr w:type="spellStart"/>
-      <w:r>
-        <w:rPr>
-          <w:sz w:val="24"/>
-          <w:szCs w:val="24"/>
-        </w:rPr>
-        <w:t>numberOfDoors</w:t>
-      </w:r>
-      <w:proofErr w:type="spellEnd"/>
-    </w:p>
-    <w:p>
-      <w:pPr>
-        <w:rPr>
-          <w:sz w:val="24"/>
-          <w:szCs w:val="24"/>
-        </w:rPr>
-      </w:pPr>
-      <w:r>
-        <w:rPr>
-          <w:sz w:val="24"/>
-          <w:szCs w:val="24"/>
-        </w:rPr>
-        <w:t xml:space="preserve">Print </w:t>
-      </w:r>
-      <w:proofErr w:type="spellStart"/>
-      <w:r>
-        <w:rPr>
-          <w:sz w:val="24"/>
-          <w:szCs w:val="24"/>
-        </w:rPr>
-        <w:t>lengthOfDoor</w:t>
-      </w:r>
-      <w:proofErr w:type="spellEnd"/>
-    </w:p>
-    <w:p>
-      <w:pPr>
-        <w:rPr>
-          <w:sz w:val="24"/>
-          <w:szCs w:val="24"/>
-        </w:rPr>
-      </w:pPr>
-      <w:r>
-        <w:rPr>
-          <w:sz w:val="24"/>
-          <w:szCs w:val="24"/>
-        </w:rPr>
-        <w:t xml:space="preserve">Print </w:t>
-      </w:r>
-      <w:proofErr w:type="spellStart"/>
-      <w:r>
-        <w:rPr>
-          <w:sz w:val="24"/>
-          <w:szCs w:val="24"/>
-        </w:rPr>
-        <w:t>widthOfDoor</w:t>
-      </w:r>
-      <w:proofErr w:type="spellEnd"/>
-    </w:p>
-    <w:p>
-      <w:pPr>
-        <w:rPr>
-          <w:sz w:val="24"/>
-          <w:szCs w:val="24"/>
-        </w:rPr>
-      </w:pPr>
-      <w:r>
-        <w:rPr>
-          <w:sz w:val="24"/>
-          <w:szCs w:val="24"/>
-        </w:rPr>
-        <w:t xml:space="preserve">Print </w:t>
-      </w:r>
-      <w:proofErr w:type="spellStart"/>
-      <w:r>
-        <w:rPr>
-          <w:sz w:val="24"/>
-          <w:szCs w:val="24"/>
-        </w:rPr>
-        <w:t>totalSurfaceArea</w:t>
-      </w:r>
-      <w:proofErr w:type="spellEnd"/>
-    </w:p>
-    <w:p>
-      <w:pPr>
-        <w:rPr>
-          <w:sz w:val="24"/>
-          <w:szCs w:val="24"/>
-        </w:rPr>
-      </w:pPr>
-      <w:r>
-        <w:rPr>
-          <w:sz w:val="24"/>
-          <w:szCs w:val="24"/>
-        </w:rPr>
-        <w:t>Print estimate</w:t>
-      </w:r>
+      <w:r>
+        <w:rPr>
+          <w:sz w:val="24"/>
+          <w:szCs w:val="24"/>
+        </w:rPr>
+        <w:t>out your total surface area after the calculations are completed</w:t>
+      </w:r>
+    </w:p>
+    <w:p>
+      <w:pPr>
+        <w:rPr>
+          <w:sz w:val="24"/>
+          <w:szCs w:val="24"/>
+        </w:rPr>
+      </w:pPr>
+      <w:r>
+        <w:rPr>
+          <w:sz w:val="24"/>
+          <w:szCs w:val="24"/>
+        </w:rPr>
+        <w:t>Print out your estimate made from your calculations to receive your final answer</w:t>
+      </w:r>
+    </w:p>
+    <w:p>
+      <w:pPr>
+        <w:rPr>
+          <w:sz w:val="24"/>
+          <w:szCs w:val="24"/>
+        </w:rPr>
+      </w:pPr>
     </w:p>
     <w:sectPr>
       <w:pgSz w:w="12240" w:h="15840"/>

</xml_diff>